<commit_message>
add dark theme tailwind
</commit_message>
<xml_diff>
--- a/Crud.docx
+++ b/Crud.docx
@@ -89,9 +89,6 @@
     <w:p>
       <w:pPr>
         <w:pStyle w:val="NormalWeb"/>
-        <w:rPr>
-          <w:lang w:val="es-419"/>
-        </w:rPr>
       </w:pPr>
       <w:r>
         <w:rPr>
@@ -100,7 +97,6 @@
           <w:bCs/>
           <w:sz w:val="27"/>
           <w:szCs w:val="27"/>
-          <w:lang w:val="es-419"/>
         </w:rPr>
         <w:br/>
       </w:r>
@@ -4223,7 +4219,7 @@
           </w:tcPr>
           <w:p>
             <w:pPr>
-              <w:spacing w:before="100" w:beforeAutospacing="1" w:after="100" w:afterAutospacing="1" w:line="240" w:lineRule="auto"/>
+              <w:spacing w:before="100" w:beforeAutospacing="1" w:after="100" w:afterAutospacing="1"/>
               <w:outlineLvl w:val="2"/>
               <w:rPr>
                 <w:rFonts w:ascii="Times New Roman" w:eastAsia="Times New Roman" w:hAnsi="Times New Roman" w:cs="Times New Roman"/>
@@ -4336,13 +4332,13 @@
                 <w:szCs w:val="24"/>
               </w:rPr>
               <w:pict w14:anchorId="1A053CF0">
-                <v:rect id="_x0000_i1039" style="width:0;height:1.5pt" o:hralign="center" o:hrstd="t" o:hr="t" fillcolor="#a0a0a0" stroked="f"/>
+                <v:rect id="_x0000_i1030" style="width:0;height:1.5pt" o:hralign="center" o:hrstd="t" o:hr="t" fillcolor="#a0a0a0" stroked="f"/>
               </w:pict>
             </w:r>
           </w:p>
           <w:p>
             <w:pPr>
-              <w:spacing w:before="100" w:beforeAutospacing="1" w:after="100" w:afterAutospacing="1" w:line="240" w:lineRule="auto"/>
+              <w:spacing w:before="100" w:beforeAutospacing="1" w:after="100" w:afterAutospacing="1"/>
               <w:outlineLvl w:val="3"/>
               <w:rPr>
                 <w:rFonts w:ascii="Times New Roman" w:eastAsia="Times New Roman" w:hAnsi="Times New Roman" w:cs="Times New Roman"/>
@@ -4607,7 +4603,7 @@
           </w:p>
           <w:p>
             <w:pPr>
-              <w:spacing w:before="100" w:beforeAutospacing="1" w:after="100" w:afterAutospacing="1" w:line="240" w:lineRule="auto"/>
+              <w:spacing w:before="100" w:beforeAutospacing="1" w:after="100" w:afterAutospacing="1"/>
               <w:outlineLvl w:val="3"/>
               <w:rPr>
                 <w:rFonts w:ascii="Times New Roman" w:eastAsia="Times New Roman" w:hAnsi="Times New Roman" w:cs="Times New Roman"/>
@@ -6542,7 +6538,6 @@
           </w:tbl>
           <w:p>
             <w:pPr>
-              <w:spacing w:after="0" w:line="240" w:lineRule="auto"/>
               <w:rPr>
                 <w:rFonts w:ascii="Times New Roman" w:eastAsia="Times New Roman" w:hAnsi="Times New Roman" w:cs="Times New Roman"/>
                 <w:vanish/>
@@ -6967,7 +6962,7 @@
           <w:p/>
           <w:p>
             <w:pPr>
-              <w:spacing w:before="100" w:beforeAutospacing="1" w:after="100" w:afterAutospacing="1" w:line="240" w:lineRule="auto"/>
+              <w:spacing w:before="100" w:beforeAutospacing="1" w:after="100" w:afterAutospacing="1"/>
               <w:outlineLvl w:val="3"/>
               <w:rPr>
                 <w:rFonts w:ascii="Times New Roman" w:eastAsia="Times New Roman" w:hAnsi="Times New Roman" w:cs="Times New Roman"/>
@@ -7788,6 +7783,7 @@
     </w:p>
     <w:p>
       <w:pPr>
+        <w:spacing w:after="0"/>
         <w:rPr>
           <w:b/>
           <w:bCs/>
@@ -7796,13 +7792,484 @@
           <w:lang w:val="es-419"/>
         </w:rPr>
       </w:pPr>
-      <w:r>
+    </w:p>
+    <w:p>
+      <w:pPr>
+        <w:spacing w:after="0"/>
         <w:rPr>
           <w:b/>
           <w:bCs/>
           <w:sz w:val="36"/>
           <w:szCs w:val="36"/>
           <w:lang w:val="es-419"/>
+        </w:rPr>
+      </w:pPr>
+    </w:p>
+    <w:p>
+      <w:pPr>
+        <w:spacing w:after="0"/>
+        <w:rPr>
+          <w:b/>
+          <w:bCs/>
+          <w:sz w:val="36"/>
+          <w:szCs w:val="36"/>
+          <w:lang w:val="es-419"/>
+        </w:rPr>
+      </w:pPr>
+    </w:p>
+    <w:p>
+      <w:pPr>
+        <w:spacing w:after="0"/>
+        <w:rPr>
+          <w:b/>
+          <w:bCs/>
+          <w:sz w:val="36"/>
+          <w:szCs w:val="36"/>
+          <w:lang w:val="es-419"/>
+        </w:rPr>
+      </w:pPr>
+    </w:p>
+    <w:p>
+      <w:pPr>
+        <w:spacing w:after="0"/>
+        <w:rPr>
+          <w:b/>
+          <w:bCs/>
+          <w:sz w:val="36"/>
+          <w:szCs w:val="36"/>
+          <w:lang w:val="es-419"/>
+        </w:rPr>
+      </w:pPr>
+    </w:p>
+    <w:tbl>
+      <w:tblPr>
+        <w:tblStyle w:val="TableGrid"/>
+        <w:tblW w:w="0" w:type="auto"/>
+        <w:tblLook w:val="04A0" w:firstRow="1" w:lastRow="0" w:firstColumn="1" w:lastColumn="0" w:noHBand="0" w:noVBand="1"/>
+      </w:tblPr>
+      <w:tblGrid>
+        <w:gridCol w:w="10337"/>
+      </w:tblGrid>
+      <w:tr>
+        <w:tc>
+          <w:tcPr>
+            <w:tcW w:w="10337" w:type="dxa"/>
+          </w:tcPr>
+          <w:p>
+            <w:pPr>
+              <w:rPr>
+                <w:sz w:val="24"/>
+                <w:szCs w:val="24"/>
+                <w:lang w:val="es-419"/>
+              </w:rPr>
+            </w:pPr>
+            <w:r>
+              <w:rPr>
+                <w:b/>
+                <w:bCs/>
+                <w:sz w:val="32"/>
+                <w:szCs w:val="32"/>
+                <w:lang w:val="es-419"/>
+              </w:rPr>
+              <w:lastRenderedPageBreak/>
+              <w:t xml:space="preserve">Icono </w:t>
+            </w:r>
+            <w:proofErr w:type="spellStart"/>
+            <w:r>
+              <w:rPr>
+                <w:b/>
+                <w:bCs/>
+                <w:sz w:val="32"/>
+                <w:szCs w:val="32"/>
+                <w:lang w:val="es-419"/>
+              </w:rPr>
+              <w:t>trash</w:t>
+            </w:r>
+            <w:proofErr w:type="spellEnd"/>
+            <w:r>
+              <w:rPr>
+                <w:b/>
+                <w:bCs/>
+                <w:sz w:val="36"/>
+                <w:szCs w:val="36"/>
+                <w:lang w:val="es-419"/>
+              </w:rPr>
+              <w:br/>
+            </w:r>
+            <w:r>
+              <w:rPr>
+                <w:sz w:val="24"/>
+                <w:szCs w:val="24"/>
+                <w:lang w:val="es-419"/>
+              </w:rPr>
+              <w:t xml:space="preserve">Se tuvo que importar un icono para que funcionara el </w:t>
+            </w:r>
+            <w:proofErr w:type="spellStart"/>
+            <w:r>
+              <w:rPr>
+                <w:sz w:val="24"/>
+                <w:szCs w:val="24"/>
+                <w:lang w:val="es-419"/>
+              </w:rPr>
+              <w:t>hover</w:t>
+            </w:r>
+            <w:proofErr w:type="spellEnd"/>
+            <w:r>
+              <w:rPr>
+                <w:sz w:val="24"/>
+                <w:szCs w:val="24"/>
+                <w:lang w:val="es-419"/>
+              </w:rPr>
+              <w:t xml:space="preserve"> de color</w:t>
+            </w:r>
+          </w:p>
+          <w:p>
+            <w:pPr>
+              <w:rPr>
+                <w:b/>
+                <w:bCs/>
+                <w:sz w:val="24"/>
+                <w:szCs w:val="24"/>
+              </w:rPr>
+            </w:pPr>
+            <w:proofErr w:type="spellStart"/>
+            <w:r>
+              <w:rPr>
+                <w:b/>
+                <w:bCs/>
+                <w:sz w:val="24"/>
+                <w:szCs w:val="24"/>
+              </w:rPr>
+              <w:t>npm</w:t>
+            </w:r>
+            <w:proofErr w:type="spellEnd"/>
+            <w:r>
+              <w:rPr>
+                <w:b/>
+                <w:bCs/>
+                <w:sz w:val="24"/>
+                <w:szCs w:val="24"/>
+              </w:rPr>
+              <w:t xml:space="preserve"> </w:t>
+            </w:r>
+            <w:proofErr w:type="spellStart"/>
+            <w:r>
+              <w:rPr>
+                <w:b/>
+                <w:bCs/>
+                <w:sz w:val="24"/>
+                <w:szCs w:val="24"/>
+              </w:rPr>
+              <w:t>i</w:t>
+            </w:r>
+            <w:proofErr w:type="spellEnd"/>
+            <w:r>
+              <w:rPr>
+                <w:b/>
+                <w:bCs/>
+                <w:sz w:val="24"/>
+                <w:szCs w:val="24"/>
+              </w:rPr>
+              <w:t xml:space="preserve"> @heroicons/react</w:t>
+            </w:r>
+          </w:p>
+          <w:p>
+            <w:pPr>
+              <w:rPr>
+                <w:b/>
+                <w:bCs/>
+                <w:sz w:val="24"/>
+                <w:szCs w:val="24"/>
+              </w:rPr>
+            </w:pPr>
+            <w:r>
+              <w:rPr>
+                <w:b/>
+                <w:bCs/>
+                <w:sz w:val="24"/>
+                <w:szCs w:val="24"/>
+              </w:rPr>
+              <w:t xml:space="preserve">import </w:t>
+            </w:r>
+            <w:proofErr w:type="gramStart"/>
+            <w:r>
+              <w:rPr>
+                <w:b/>
+                <w:bCs/>
+                <w:sz w:val="24"/>
+                <w:szCs w:val="24"/>
+              </w:rPr>
+              <w:t xml:space="preserve">{ </w:t>
+            </w:r>
+            <w:proofErr w:type="spellStart"/>
+            <w:r>
+              <w:rPr>
+                <w:b/>
+                <w:bCs/>
+                <w:sz w:val="24"/>
+                <w:szCs w:val="24"/>
+              </w:rPr>
+              <w:t>TrashIcon</w:t>
+            </w:r>
+            <w:proofErr w:type="spellEnd"/>
+            <w:proofErr w:type="gramEnd"/>
+            <w:r>
+              <w:rPr>
+                <w:b/>
+                <w:bCs/>
+                <w:sz w:val="24"/>
+                <w:szCs w:val="24"/>
+              </w:rPr>
+              <w:t xml:space="preserve"> } from "@</w:t>
+            </w:r>
+            <w:proofErr w:type="spellStart"/>
+            <w:r>
+              <w:rPr>
+                <w:b/>
+                <w:bCs/>
+                <w:sz w:val="24"/>
+                <w:szCs w:val="24"/>
+              </w:rPr>
+              <w:t>heroicons</w:t>
+            </w:r>
+            <w:proofErr w:type="spellEnd"/>
+            <w:r>
+              <w:rPr>
+                <w:b/>
+                <w:bCs/>
+                <w:sz w:val="24"/>
+                <w:szCs w:val="24"/>
+              </w:rPr>
+              <w:t>/react/24/solid";</w:t>
+            </w:r>
+          </w:p>
+          <w:p>
+            <w:pPr>
+              <w:spacing w:after="0"/>
+              <w:rPr>
+                <w:sz w:val="24"/>
+                <w:szCs w:val="24"/>
+              </w:rPr>
+            </w:pPr>
+            <w:r>
+              <w:rPr>
+                <w:sz w:val="24"/>
+                <w:szCs w:val="24"/>
+              </w:rPr>
+              <w:t>&lt;button</w:t>
+            </w:r>
+          </w:p>
+          <w:p>
+            <w:pPr>
+              <w:spacing w:after="0"/>
+              <w:rPr>
+                <w:sz w:val="24"/>
+                <w:szCs w:val="24"/>
+              </w:rPr>
+            </w:pPr>
+            <w:r>
+              <w:rPr>
+                <w:sz w:val="24"/>
+                <w:szCs w:val="24"/>
+              </w:rPr>
+              <w:t xml:space="preserve">  aria-label="Delete task"</w:t>
+            </w:r>
+          </w:p>
+          <w:p>
+            <w:pPr>
+              <w:spacing w:after="0"/>
+              <w:rPr>
+                <w:sz w:val="24"/>
+                <w:szCs w:val="24"/>
+              </w:rPr>
+            </w:pPr>
+            <w:r>
+              <w:rPr>
+                <w:sz w:val="24"/>
+                <w:szCs w:val="24"/>
+              </w:rPr>
+              <w:t xml:space="preserve">  </w:t>
+            </w:r>
+            <w:proofErr w:type="spellStart"/>
+            <w:r>
+              <w:rPr>
+                <w:sz w:val="24"/>
+                <w:szCs w:val="24"/>
+              </w:rPr>
+              <w:t>onClick</w:t>
+            </w:r>
+            <w:proofErr w:type="spellEnd"/>
+            <w:proofErr w:type="gramStart"/>
+            <w:r>
+              <w:rPr>
+                <w:sz w:val="24"/>
+                <w:szCs w:val="24"/>
+              </w:rPr>
+              <w:t>={</w:t>
+            </w:r>
+            <w:proofErr w:type="gramEnd"/>
+            <w:r>
+              <w:rPr>
+                <w:sz w:val="24"/>
+                <w:szCs w:val="24"/>
+              </w:rPr>
+              <w:t xml:space="preserve">() =&gt; </w:t>
+            </w:r>
+            <w:proofErr w:type="spellStart"/>
+            <w:r>
+              <w:rPr>
+                <w:sz w:val="24"/>
+                <w:szCs w:val="24"/>
+              </w:rPr>
+              <w:t>deleteTask</w:t>
+            </w:r>
+            <w:proofErr w:type="spellEnd"/>
+            <w:r>
+              <w:rPr>
+                <w:sz w:val="24"/>
+                <w:szCs w:val="24"/>
+              </w:rPr>
+              <w:t>(t.id)}</w:t>
+            </w:r>
+          </w:p>
+          <w:p>
+            <w:pPr>
+              <w:spacing w:after="0"/>
+              <w:rPr>
+                <w:sz w:val="24"/>
+                <w:szCs w:val="24"/>
+              </w:rPr>
+            </w:pPr>
+            <w:r>
+              <w:rPr>
+                <w:sz w:val="24"/>
+                <w:szCs w:val="24"/>
+              </w:rPr>
+              <w:t xml:space="preserve">  </w:t>
+            </w:r>
+            <w:proofErr w:type="spellStart"/>
+            <w:r>
+              <w:rPr>
+                <w:sz w:val="24"/>
+                <w:szCs w:val="24"/>
+              </w:rPr>
+              <w:t>className</w:t>
+            </w:r>
+            <w:proofErr w:type="spellEnd"/>
+            <w:r>
+              <w:rPr>
+                <w:sz w:val="24"/>
+                <w:szCs w:val="24"/>
+              </w:rPr>
+              <w:t>="text-gray-500 hover:text-red-600 transition-colors"</w:t>
+            </w:r>
+          </w:p>
+          <w:p>
+            <w:pPr>
+              <w:spacing w:after="0"/>
+              <w:rPr>
+                <w:sz w:val="24"/>
+                <w:szCs w:val="24"/>
+              </w:rPr>
+            </w:pPr>
+            <w:r>
+              <w:rPr>
+                <w:sz w:val="24"/>
+                <w:szCs w:val="24"/>
+              </w:rPr>
+              <w:t>&gt;</w:t>
+            </w:r>
+          </w:p>
+          <w:p>
+            <w:pPr>
+              <w:spacing w:after="0"/>
+              <w:rPr>
+                <w:sz w:val="24"/>
+                <w:szCs w:val="24"/>
+              </w:rPr>
+            </w:pPr>
+            <w:r>
+              <w:rPr>
+                <w:sz w:val="24"/>
+                <w:szCs w:val="24"/>
+              </w:rPr>
+              <w:t xml:space="preserve">  &lt;</w:t>
+            </w:r>
+            <w:proofErr w:type="spellStart"/>
+            <w:r>
+              <w:rPr>
+                <w:sz w:val="24"/>
+                <w:szCs w:val="24"/>
+              </w:rPr>
+              <w:t>TrashIcon</w:t>
+            </w:r>
+            <w:proofErr w:type="spellEnd"/>
+            <w:r>
+              <w:rPr>
+                <w:sz w:val="24"/>
+                <w:szCs w:val="24"/>
+              </w:rPr>
+              <w:t xml:space="preserve"> </w:t>
+            </w:r>
+            <w:proofErr w:type="spellStart"/>
+            <w:r>
+              <w:rPr>
+                <w:sz w:val="24"/>
+                <w:szCs w:val="24"/>
+              </w:rPr>
+              <w:t>className</w:t>
+            </w:r>
+            <w:proofErr w:type="spellEnd"/>
+            <w:r>
+              <w:rPr>
+                <w:sz w:val="24"/>
+                <w:szCs w:val="24"/>
+              </w:rPr>
+              <w:t>="h-5 w-5" /&gt;</w:t>
+            </w:r>
+          </w:p>
+          <w:p>
+            <w:pPr>
+              <w:rPr>
+                <w:sz w:val="24"/>
+                <w:szCs w:val="24"/>
+              </w:rPr>
+            </w:pPr>
+            <w:r>
+              <w:rPr>
+                <w:sz w:val="24"/>
+                <w:szCs w:val="24"/>
+              </w:rPr>
+              <w:t>&lt;/button&gt;</w:t>
+            </w:r>
+          </w:p>
+          <w:p>
+            <w:pPr>
+              <w:rPr>
+                <w:b/>
+                <w:bCs/>
+                <w:sz w:val="36"/>
+                <w:szCs w:val="36"/>
+              </w:rPr>
+            </w:pPr>
+          </w:p>
+        </w:tc>
+      </w:tr>
+    </w:tbl>
+    <w:p>
+      <w:pPr>
+        <w:spacing w:after="0"/>
+        <w:rPr>
+          <w:sz w:val="24"/>
+          <w:szCs w:val="24"/>
+        </w:rPr>
+      </w:pPr>
+      <w:r>
+        <w:rPr>
+          <w:b/>
+          <w:bCs/>
+          <w:sz w:val="36"/>
+          <w:szCs w:val="36"/>
         </w:rPr>
         <w:br/>
       </w:r>

</xml_diff>